<commit_message>
finish report and simRank
</commit_message>
<xml_diff>
--- a/資料探勘_Project3_報告.docx
+++ b/資料探勘_Project3_報告.docx
@@ -37,10 +37,126 @@
       </w:r>
     </w:p>
     <w:p>
-      <w:r>
+      <w:pPr>
+        <w:rPr>
+          <w:b/>
+        </w:rPr>
+      </w:pPr>
+      <w:r>
+        <w:rPr>
+          <w:b/>
+        </w:rPr>
+        <w:t>報告大綱：</w:t>
+      </w:r>
+    </w:p>
+    <w:p>
+      <w:pPr>
+        <w:pStyle w:val="Web"/>
+        <w:shd w:val="clear" w:color="auto" w:fill="FFFFFF"/>
+        <w:spacing w:before="0" w:beforeAutospacing="0" w:after="240" w:afterAutospacing="0"/>
+        <w:rPr>
+          <w:rFonts w:ascii="Helvetica" w:hAnsi="Helvetica"/>
+          <w:color w:val="24292E"/>
+        </w:rPr>
+      </w:pPr>
+      <w:r>
+        <w:tab/>
+      </w:r>
+      <w:r>
+        <w:rPr>
+          <w:rFonts w:ascii="Helvetica" w:hAnsi="Helvetica"/>
+          <w:color w:val="24292E"/>
+        </w:rPr>
+        <w:t>連結分析是一種用來評斷兩個</w:t>
+      </w:r>
+      <w:r>
+        <w:rPr>
+          <w:rFonts w:ascii="Helvetica" w:hAnsi="Helvetica"/>
+          <w:color w:val="24292E"/>
+        </w:rPr>
+        <w:t>nodes</w:t>
+      </w:r>
+      <w:r>
+        <w:rPr>
+          <w:rFonts w:ascii="Helvetica" w:hAnsi="Helvetica"/>
+          <w:color w:val="24292E"/>
+        </w:rPr>
+        <w:t>關係的技術，在本次的</w:t>
+      </w:r>
+      <w:r>
+        <w:rPr>
+          <w:rFonts w:ascii="Helvetica" w:hAnsi="Helvetica"/>
+          <w:color w:val="24292E"/>
+        </w:rPr>
+        <w:t>project</w:t>
+      </w:r>
+      <w:r>
+        <w:rPr>
+          <w:rFonts w:ascii="Helvetica" w:hAnsi="Helvetica"/>
+          <w:color w:val="24292E"/>
+        </w:rPr>
+        <w:t>中，我將實作三個連結分析的演算法亦即為</w:t>
+      </w:r>
+      <w:r>
+        <w:rPr>
+          <w:rFonts w:ascii="Helvetica" w:hAnsi="Helvetica"/>
+          <w:color w:val="24292E"/>
+        </w:rPr>
+        <w:t>PageRank</w:t>
+      </w:r>
+      <w:r>
+        <w:rPr>
+          <w:rFonts w:ascii="Helvetica" w:hAnsi="Helvetica"/>
+          <w:color w:val="24292E"/>
+        </w:rPr>
+        <w:t>、</w:t>
+      </w:r>
+      <w:r>
+        <w:rPr>
+          <w:rFonts w:ascii="Helvetica" w:hAnsi="Helvetica"/>
+          <w:color w:val="24292E"/>
+        </w:rPr>
+        <w:t>HITS</w:t>
+      </w:r>
+      <w:r>
+        <w:rPr>
+          <w:rFonts w:ascii="Helvetica" w:hAnsi="Helvetica"/>
+          <w:color w:val="24292E"/>
+        </w:rPr>
+        <w:t>、</w:t>
+      </w:r>
+      <w:r>
+        <w:rPr>
+          <w:rFonts w:ascii="Helvetica" w:hAnsi="Helvetica"/>
+          <w:color w:val="24292E"/>
+        </w:rPr>
+        <w:t>SimRank</w:t>
+      </w:r>
+      <w:r>
+        <w:rPr>
+          <w:rFonts w:ascii="Helvetica" w:hAnsi="Helvetica"/>
+          <w:color w:val="24292E"/>
+        </w:rPr>
+        <w:t>，前兩個演算法是搜尋引擎中用來分析網頁排序著名的演算法，後者則為分析節點相似度的演算法。</w:t>
+      </w:r>
+    </w:p>
+    <w:p/>
+    <w:p>
+      <w:pPr>
+        <w:rPr>
+          <w:b/>
+        </w:rPr>
+      </w:pPr>
+      <w:r>
+        <w:rPr>
+          <w:b/>
+        </w:rPr>
         <w:t>實作詳細</w:t>
       </w:r>
       <w:r>
+        <w:rPr>
+          <w:b/>
+        </w:rPr>
         <w:t>：</w:t>
       </w:r>
     </w:p>
@@ -155,13 +271,8 @@
         </w:rPr>
         <w:t>定</w:t>
       </w:r>
-      <w:proofErr w:type="spellStart"/>
-      <w:r>
-        <w:t>early_stopping</w:t>
-      </w:r>
-      <w:proofErr w:type="spellEnd"/>
-      <w:r>
-        <w:t xml:space="preserve"> = 10000</w:t>
+      <w:r>
+        <w:t>early_stopping = 10000</w:t>
       </w:r>
       <w:r>
         <w:t>，或</w:t>
@@ -207,18 +318,245 @@
         </w:rPr>
         <w:t>二：</w:t>
       </w:r>
-    </w:p>
-    <w:p>
-      <w:r>
+      <w:r>
+        <w:t>pageRank</w:t>
+      </w:r>
+    </w:p>
+    <w:p>
+      <w:pPr>
+        <w:rPr>
+          <w:rFonts w:hint="eastAsia"/>
+        </w:rPr>
+      </w:pPr>
+      <w:r>
+        <w:t>pageRank</w:t>
+      </w:r>
+      <w:r>
+        <w:t>裡面只有一個值，</w:t>
+      </w:r>
+      <w:r>
+        <w:rPr>
+          <w:rFonts w:hint="eastAsia"/>
+        </w:rPr>
+        <w:t>一</w:t>
+      </w:r>
+      <w:r>
+        <w:t>樣</w:t>
+      </w:r>
+      <w:r>
+        <w:t>一開始我們也是給予隨機值</w:t>
+      </w:r>
+      <w:r>
+        <w:t>，</w:t>
+      </w:r>
+      <w:r>
+        <w:t>因為最後會收斂，所以沒有關係</w:t>
+      </w:r>
+      <w:r>
+        <w:rPr>
+          <w:rFonts w:hint="eastAsia"/>
+        </w:rPr>
+        <w:t>。</w:t>
+      </w:r>
+      <w:r>
+        <w:t>此外他跟前面的</w:t>
+      </w:r>
+      <w:r>
+        <w:t>hits</w:t>
+      </w:r>
+      <w:r>
+        <w:t>相比多了一個參數，那就是</w:t>
+      </w:r>
+      <w:r>
+        <w:t>damping factor</w:t>
+      </w:r>
+      <w:r>
+        <w:t>。然後一開始一樣</w:t>
+      </w:r>
+      <w:r>
+        <w:rPr>
+          <w:rFonts w:hint="eastAsia"/>
+        </w:rPr>
+        <w:t>是</w:t>
+      </w:r>
+      <w:r>
+        <w:t>先將我們的點讀入，並建立</w:t>
+      </w:r>
+      <w:r>
+        <w:t>parent</w:t>
+      </w:r>
+      <w:r>
+        <w:t>和</w:t>
+      </w:r>
+      <w:r>
+        <w:t>child</w:t>
+      </w:r>
+      <w:r>
+        <w:rPr>
+          <w:rFonts w:hint="eastAsia"/>
+        </w:rPr>
+        <w:t>。</w:t>
+      </w:r>
+      <w:r>
+        <w:t>變且把這全部的</w:t>
+      </w:r>
+      <w:r>
+        <w:t>node</w:t>
+      </w:r>
+      <w:r>
+        <w:t>變成一張圖，</w:t>
+      </w:r>
+      <w:r>
+        <w:t>然後在</w:t>
+      </w:r>
+      <w:r>
+        <w:rPr>
+          <w:rFonts w:hint="eastAsia"/>
+        </w:rPr>
+        <w:t>依次</w:t>
+      </w:r>
+      <w:r>
+        <w:t>迭代計算</w:t>
+      </w:r>
+      <w:r>
+        <w:rPr>
+          <w:rFonts w:hint="eastAsia"/>
+        </w:rPr>
+        <w:t>直到</w:t>
+      </w:r>
+      <w:r>
+        <w:t>收斂為止。</w:t>
+      </w:r>
+    </w:p>
+    <w:p>
+      <w:r>
+        <w:tab/>
+      </w:r>
+      <w:r>
+        <w:t>三：</w:t>
+      </w:r>
+      <w:r>
+        <w:t>SimRank</w:t>
+      </w:r>
+    </w:p>
+    <w:p>
+      <w:r>
+        <w:t>用來計算兩個點的相似度分析，</w:t>
+      </w:r>
+      <w:r>
+        <w:t>c</w:t>
+      </w:r>
+      <w:r>
+        <w:t>值可以任意給定，我們是給定</w:t>
+      </w:r>
+      <w:r>
+        <w:t>0.5</w:t>
+      </w:r>
+      <w:r>
+        <w:t>，接著對於兩個點的</w:t>
+      </w:r>
+      <w:r>
+        <w:rPr>
+          <w:rFonts w:hint="eastAsia"/>
+        </w:rPr>
+        <w:t>分別</w:t>
+      </w:r>
+      <w:r>
+        <w:t>的</w:t>
+      </w:r>
+      <w:r>
+        <w:t>parent</w:t>
+      </w:r>
+      <w:r>
+        <w:t>數量，然後在</w:t>
+      </w:r>
+      <w:r>
+        <w:rPr>
+          <w:rFonts w:hint="eastAsia"/>
+        </w:rPr>
+        <w:t>去</w:t>
+      </w:r>
+      <w:r>
+        <w:t>計算他們的父母的點中，</w:t>
+      </w:r>
+      <w:r>
+        <w:rPr>
+          <w:rFonts w:hint="eastAsia"/>
+        </w:rPr>
+        <w:t>全部走訪一遍</w:t>
+      </w:r>
+      <w:r>
+        <w:t>去計算他們的相似度，</w:t>
+      </w:r>
+      <w:r>
+        <w:rPr>
+          <w:rFonts w:hint="eastAsia"/>
+        </w:rPr>
+        <w:t>直到</w:t>
+      </w:r>
+      <w:r>
+        <w:t>沒有父母（則相識度為</w:t>
+      </w:r>
+      <w:r>
+        <w:t>0</w:t>
+      </w:r>
+      <w:r>
+        <w:t>），而兩個同樣的點的相似度為</w:t>
+      </w:r>
+      <w:r>
+        <w:t>1</w:t>
+      </w:r>
+      <w:r>
+        <w:t>，之後再全部相加，</w:t>
+      </w:r>
+      <w:r>
+        <w:rPr>
+          <w:rFonts w:hint="eastAsia"/>
+        </w:rPr>
+        <w:t>接著</w:t>
+      </w:r>
+      <w:r>
+        <w:t>除上這兩個點的</w:t>
+      </w:r>
+      <w:r>
+        <w:t>parent</w:t>
+      </w:r>
+      <w:r>
+        <w:t>數相乘，回傳就是</w:t>
+      </w:r>
+      <w:r>
+        <w:rPr>
+          <w:rFonts w:hint="eastAsia"/>
+        </w:rPr>
+        <w:t>答案</w:t>
+      </w:r>
+      <w:r>
+        <w:t>了。</w:t>
+      </w:r>
+    </w:p>
+    <w:p>
+      <w:pPr>
+        <w:rPr>
+          <w:b/>
+        </w:rPr>
+      </w:pPr>
+      <w:r>
+        <w:rPr>
+          <w:b/>
+        </w:rPr>
         <w:t>分析</w:t>
       </w:r>
       <w:r>
         <w:rPr>
           <w:rFonts w:hint="eastAsia"/>
+          <w:b/>
         </w:rPr>
         <w:t>與</w:t>
       </w:r>
       <w:r>
+        <w:rPr>
+          <w:b/>
+        </w:rPr>
         <w:t>討論：</w:t>
       </w:r>
     </w:p>
@@ -243,11 +581,6 @@
       </w:r>
     </w:p>
     <w:p>
-      <w:pPr>
-        <w:rPr>
-          <w:rFonts w:hint="eastAsia"/>
-        </w:rPr>
-      </w:pPr>
       <w:r>
         <w:t>圖片呈現</w:t>
       </w:r>
@@ -259,7 +592,7 @@
         </w:rPr>
         <w:lastRenderedPageBreak/>
         <w:drawing>
-          <wp:inline distT="0" distB="0" distL="0" distR="0" wp14:anchorId="6BA968C0" wp14:editId="6573A217">
+          <wp:inline distT="0" distB="0" distL="0" distR="0" wp14:anchorId="6BA968C0" wp14:editId="1C6DC68A">
             <wp:extent cx="5263515" cy="3950970"/>
             <wp:effectExtent l="0" t="0" r="0" b="11430"/>
             <wp:docPr id="2" name="圖片 2" descr="png/hits/Figure_1.png"/>
@@ -312,7 +645,7 @@
           <w:noProof/>
         </w:rPr>
         <w:drawing>
-          <wp:inline distT="0" distB="0" distL="0" distR="0" wp14:anchorId="52269121" wp14:editId="16B1980F">
+          <wp:inline distT="0" distB="0" distL="0" distR="0" wp14:anchorId="52269121" wp14:editId="5835CD42">
             <wp:extent cx="5263515" cy="3950970"/>
             <wp:effectExtent l="0" t="0" r="0" b="11430"/>
             <wp:docPr id="6" name="圖片 6" descr="png/hits/Figure_2.png"/>
@@ -608,10 +941,7 @@
         <w:t>，</w:t>
       </w:r>
       <w:r>
-        <w:t>data3(</w:t>
-      </w:r>
-      <w:r>
-        <w:t>40</w:t>
+        <w:t>data3(40</w:t>
       </w:r>
       <w:r>
         <w:t>次</w:t>
@@ -623,10 +953,7 @@
         <w:t>，</w:t>
       </w:r>
       <w:r>
-        <w:t>data4(</w:t>
-      </w:r>
-      <w:r>
-        <w:t>68</w:t>
+        <w:t>data4(68</w:t>
       </w:r>
       <w:r>
         <w:t>次</w:t>
@@ -638,10 +965,7 @@
         <w:t>，</w:t>
       </w:r>
       <w:r>
-        <w:t>data5(</w:t>
-      </w:r>
-      <w:r>
-        <w:t>54</w:t>
+        <w:t>data5(54</w:t>
       </w:r>
       <w:r>
         <w:t>次</w:t>
@@ -653,10 +977,7 @@
         <w:t>，</w:t>
       </w:r>
       <w:r>
-        <w:t>data6(</w:t>
-      </w:r>
-      <w:r>
-        <w:t>316</w:t>
+        <w:t>data6(316</w:t>
       </w:r>
       <w:r>
         <w:t>次</w:t>
@@ -667,29 +988,14 @@
     </w:p>
     <w:p/>
     <w:p>
-      <w:pPr>
-        <w:rPr>
-          <w:rFonts w:hint="eastAsia"/>
-        </w:rPr>
-      </w:pPr>
-      <w:r>
-        <w:t>二</w:t>
-      </w:r>
-      <w:r>
-        <w:t>：</w:t>
-      </w:r>
-      <w:proofErr w:type="spellStart"/>
+      <w:r>
+        <w:t>二：</w:t>
+      </w:r>
       <w:r>
         <w:t>pageRank</w:t>
       </w:r>
-      <w:proofErr w:type="spellEnd"/>
-    </w:p>
-    <w:p>
-      <w:pPr>
-        <w:rPr>
-          <w:rFonts w:hint="eastAsia"/>
-        </w:rPr>
-      </w:pPr>
+    </w:p>
+    <w:p>
       <w:r>
         <w:t>圖片呈現</w:t>
       </w:r>
@@ -1015,11 +1321,6 @@
       </w:r>
     </w:p>
     <w:p>
-      <w:pPr>
-        <w:rPr>
-          <w:rFonts w:hint="eastAsia"/>
-        </w:rPr>
-      </w:pPr>
       <w:r>
         <w:t>收斂速度：</w:t>
       </w:r>
@@ -1060,13 +1361,7 @@
         <w:t>，</w:t>
       </w:r>
       <w:r>
-        <w:t>data4</w:t>
-      </w:r>
-      <w:r>
-        <w:t>(</w:t>
-      </w:r>
-      <w:r>
-        <w:t>40</w:t>
+        <w:t>data4(40</w:t>
       </w:r>
       <w:r>
         <w:t>次</w:t>
@@ -1078,13 +1373,7 @@
         <w:t>，</w:t>
       </w:r>
       <w:r>
-        <w:t>data5</w:t>
-      </w:r>
-      <w:r>
-        <w:t>(</w:t>
-      </w:r>
-      <w:r>
-        <w:t>145</w:t>
+        <w:t>data5(145</w:t>
       </w:r>
       <w:r>
         <w:t>次</w:t>
@@ -1096,13 +1385,7 @@
         <w:t>，</w:t>
       </w:r>
       <w:r>
-        <w:t>data6</w:t>
-      </w:r>
-      <w:r>
-        <w:t>(</w:t>
-      </w:r>
-      <w:r>
-        <w:t>128</w:t>
+        <w:t>data6(128</w:t>
       </w:r>
       <w:r>
         <w:t>次</w:t>
@@ -1114,7 +1397,1381 @@
     <w:p/>
     <w:p>
       <w:r>
-        <w:t>結論：</w:t>
+        <w:t>三：</w:t>
+      </w:r>
+      <w:r>
+        <w:t>SimRank</w:t>
+      </w:r>
+    </w:p>
+    <w:p>
+      <w:r>
+        <w:t>圖片呈現</w:t>
+      </w:r>
+    </w:p>
+    <w:p>
+      <w:pPr>
+        <w:rPr>
+          <w:rFonts w:hint="eastAsia"/>
+        </w:rPr>
+      </w:pPr>
+      <w:r>
+        <w:rPr>
+          <w:rFonts w:hint="eastAsia"/>
+          <w:noProof/>
+        </w:rPr>
+        <w:drawing>
+          <wp:inline distT="0" distB="0" distL="0" distR="0" wp14:anchorId="4DA8E698" wp14:editId="1A667B6C">
+            <wp:extent cx="5269230" cy="3949700"/>
+            <wp:effectExtent l="0" t="0" r="0" b="12700"/>
+            <wp:docPr id="1" name="圖片 1" descr="png/simRank/Figure_1.png"/>
+            <wp:cNvGraphicFramePr>
+              <a:graphicFrameLocks xmlns:a="http://schemas.openxmlformats.org/drawingml/2006/main" noChangeAspect="1"/>
+            </wp:cNvGraphicFramePr>
+            <a:graphic xmlns:a="http://schemas.openxmlformats.org/drawingml/2006/main">
+              <a:graphicData uri="http://schemas.openxmlformats.org/drawingml/2006/picture">
+                <pic:pic xmlns:pic="http://schemas.openxmlformats.org/drawingml/2006/picture">
+                  <pic:nvPicPr>
+                    <pic:cNvPr id="0" name="Picture 1" descr="png/simRank/Figure_1.png"/>
+                    <pic:cNvPicPr>
+                      <a:picLocks noChangeAspect="1" noChangeArrowheads="1"/>
+                    </pic:cNvPicPr>
+                  </pic:nvPicPr>
+                  <pic:blipFill>
+                    <a:blip r:embed="rId17" cstate="print">
+                      <a:extLst>
+                        <a:ext uri="{28A0092B-C50C-407E-A947-70E740481C1C}">
+                          <a14:useLocalDpi xmlns:a14="http://schemas.microsoft.com/office/drawing/2010/main" val="0"/>
+                        </a:ext>
+                      </a:extLst>
+                    </a:blip>
+                    <a:srcRect/>
+                    <a:stretch>
+                      <a:fillRect/>
+                    </a:stretch>
+                  </pic:blipFill>
+                  <pic:spPr bwMode="auto">
+                    <a:xfrm>
+                      <a:off x="0" y="0"/>
+                      <a:ext cx="5269230" cy="3949700"/>
+                    </a:xfrm>
+                    <a:prstGeom prst="rect">
+                      <a:avLst/>
+                    </a:prstGeom>
+                    <a:noFill/>
+                    <a:ln>
+                      <a:noFill/>
+                    </a:ln>
+                  </pic:spPr>
+                </pic:pic>
+              </a:graphicData>
+            </a:graphic>
+          </wp:inline>
+        </w:drawing>
+      </w:r>
+      <w:r>
+        <w:rPr>
+          <w:rFonts w:hint="eastAsia"/>
+          <w:noProof/>
+        </w:rPr>
+        <w:drawing>
+          <wp:inline distT="0" distB="0" distL="0" distR="0" wp14:anchorId="1286EDDC" wp14:editId="414954CF">
+            <wp:extent cx="5269230" cy="3949700"/>
+            <wp:effectExtent l="0" t="0" r="0" b="12700"/>
+            <wp:docPr id="4" name="圖片 4" descr="png/simRank/Figure_2.png"/>
+            <wp:cNvGraphicFramePr>
+              <a:graphicFrameLocks xmlns:a="http://schemas.openxmlformats.org/drawingml/2006/main" noChangeAspect="1"/>
+            </wp:cNvGraphicFramePr>
+            <a:graphic xmlns:a="http://schemas.openxmlformats.org/drawingml/2006/main">
+              <a:graphicData uri="http://schemas.openxmlformats.org/drawingml/2006/picture">
+                <pic:pic xmlns:pic="http://schemas.openxmlformats.org/drawingml/2006/picture">
+                  <pic:nvPicPr>
+                    <pic:cNvPr id="0" name="Picture 3" descr="png/simRank/Figure_2.png"/>
+                    <pic:cNvPicPr>
+                      <a:picLocks noChangeAspect="1" noChangeArrowheads="1"/>
+                    </pic:cNvPicPr>
+                  </pic:nvPicPr>
+                  <pic:blipFill>
+                    <a:blip r:embed="rId18" cstate="print">
+                      <a:extLst>
+                        <a:ext uri="{28A0092B-C50C-407E-A947-70E740481C1C}">
+                          <a14:useLocalDpi xmlns:a14="http://schemas.microsoft.com/office/drawing/2010/main" val="0"/>
+                        </a:ext>
+                      </a:extLst>
+                    </a:blip>
+                    <a:srcRect/>
+                    <a:stretch>
+                      <a:fillRect/>
+                    </a:stretch>
+                  </pic:blipFill>
+                  <pic:spPr bwMode="auto">
+                    <a:xfrm>
+                      <a:off x="0" y="0"/>
+                      <a:ext cx="5269230" cy="3949700"/>
+                    </a:xfrm>
+                    <a:prstGeom prst="rect">
+                      <a:avLst/>
+                    </a:prstGeom>
+                    <a:noFill/>
+                    <a:ln>
+                      <a:noFill/>
+                    </a:ln>
+                  </pic:spPr>
+                </pic:pic>
+              </a:graphicData>
+            </a:graphic>
+          </wp:inline>
+        </w:drawing>
+      </w:r>
+      <w:r>
+        <w:rPr>
+          <w:rFonts w:hint="eastAsia"/>
+          <w:noProof/>
+        </w:rPr>
+        <w:drawing>
+          <wp:inline distT="0" distB="0" distL="0" distR="0" wp14:anchorId="7B0B40CF" wp14:editId="50AEF04F">
+            <wp:extent cx="5269230" cy="3949700"/>
+            <wp:effectExtent l="0" t="0" r="0" b="12700"/>
+            <wp:docPr id="5" name="圖片 5" descr="png/simRank/Figure_3.png"/>
+            <wp:cNvGraphicFramePr>
+              <a:graphicFrameLocks xmlns:a="http://schemas.openxmlformats.org/drawingml/2006/main" noChangeAspect="1"/>
+            </wp:cNvGraphicFramePr>
+            <a:graphic xmlns:a="http://schemas.openxmlformats.org/drawingml/2006/main">
+              <a:graphicData uri="http://schemas.openxmlformats.org/drawingml/2006/picture">
+                <pic:pic xmlns:pic="http://schemas.openxmlformats.org/drawingml/2006/picture">
+                  <pic:nvPicPr>
+                    <pic:cNvPr id="0" name="Picture 4" descr="png/simRank/Figure_3.png"/>
+                    <pic:cNvPicPr>
+                      <a:picLocks noChangeAspect="1" noChangeArrowheads="1"/>
+                    </pic:cNvPicPr>
+                  </pic:nvPicPr>
+                  <pic:blipFill>
+                    <a:blip r:embed="rId19" cstate="print">
+                      <a:extLst>
+                        <a:ext uri="{28A0092B-C50C-407E-A947-70E740481C1C}">
+                          <a14:useLocalDpi xmlns:a14="http://schemas.microsoft.com/office/drawing/2010/main" val="0"/>
+                        </a:ext>
+                      </a:extLst>
+                    </a:blip>
+                    <a:srcRect/>
+                    <a:stretch>
+                      <a:fillRect/>
+                    </a:stretch>
+                  </pic:blipFill>
+                  <pic:spPr bwMode="auto">
+                    <a:xfrm>
+                      <a:off x="0" y="0"/>
+                      <a:ext cx="5269230" cy="3949700"/>
+                    </a:xfrm>
+                    <a:prstGeom prst="rect">
+                      <a:avLst/>
+                    </a:prstGeom>
+                    <a:noFill/>
+                    <a:ln>
+                      <a:noFill/>
+                    </a:ln>
+                  </pic:spPr>
+                </pic:pic>
+              </a:graphicData>
+            </a:graphic>
+          </wp:inline>
+        </w:drawing>
+      </w:r>
+      <w:r>
+        <w:rPr>
+          <w:rFonts w:hint="eastAsia"/>
+          <w:noProof/>
+        </w:rPr>
+        <w:drawing>
+          <wp:inline distT="0" distB="0" distL="0" distR="0" wp14:anchorId="69C8E2C2" wp14:editId="50C9C051">
+            <wp:extent cx="5269230" cy="3949700"/>
+            <wp:effectExtent l="0" t="0" r="0" b="12700"/>
+            <wp:docPr id="9" name="圖片 9" descr="png/simRank/Figure_4.png"/>
+            <wp:cNvGraphicFramePr>
+              <a:graphicFrameLocks xmlns:a="http://schemas.openxmlformats.org/drawingml/2006/main" noChangeAspect="1"/>
+            </wp:cNvGraphicFramePr>
+            <a:graphic xmlns:a="http://schemas.openxmlformats.org/drawingml/2006/main">
+              <a:graphicData uri="http://schemas.openxmlformats.org/drawingml/2006/picture">
+                <pic:pic xmlns:pic="http://schemas.openxmlformats.org/drawingml/2006/picture">
+                  <pic:nvPicPr>
+                    <pic:cNvPr id="0" name="Picture 5" descr="png/simRank/Figure_4.png"/>
+                    <pic:cNvPicPr>
+                      <a:picLocks noChangeAspect="1" noChangeArrowheads="1"/>
+                    </pic:cNvPicPr>
+                  </pic:nvPicPr>
+                  <pic:blipFill>
+                    <a:blip r:embed="rId20" cstate="print">
+                      <a:extLst>
+                        <a:ext uri="{28A0092B-C50C-407E-A947-70E740481C1C}">
+                          <a14:useLocalDpi xmlns:a14="http://schemas.microsoft.com/office/drawing/2010/main" val="0"/>
+                        </a:ext>
+                      </a:extLst>
+                    </a:blip>
+                    <a:srcRect/>
+                    <a:stretch>
+                      <a:fillRect/>
+                    </a:stretch>
+                  </pic:blipFill>
+                  <pic:spPr bwMode="auto">
+                    <a:xfrm>
+                      <a:off x="0" y="0"/>
+                      <a:ext cx="5269230" cy="3949700"/>
+                    </a:xfrm>
+                    <a:prstGeom prst="rect">
+                      <a:avLst/>
+                    </a:prstGeom>
+                    <a:noFill/>
+                    <a:ln>
+                      <a:noFill/>
+                    </a:ln>
+                  </pic:spPr>
+                </pic:pic>
+              </a:graphicData>
+            </a:graphic>
+          </wp:inline>
+        </w:drawing>
+      </w:r>
+      <w:r>
+        <w:rPr>
+          <w:rFonts w:hint="eastAsia"/>
+          <w:noProof/>
+        </w:rPr>
+        <w:drawing>
+          <wp:inline distT="0" distB="0" distL="0" distR="0" wp14:anchorId="026D3BE0" wp14:editId="0CEB480E">
+            <wp:extent cx="5269230" cy="3949700"/>
+            <wp:effectExtent l="0" t="0" r="0" b="12700"/>
+            <wp:docPr id="10" name="圖片 10" descr="png/simRank/Figure_5.png"/>
+            <wp:cNvGraphicFramePr>
+              <a:graphicFrameLocks xmlns:a="http://schemas.openxmlformats.org/drawingml/2006/main" noChangeAspect="1"/>
+            </wp:cNvGraphicFramePr>
+            <a:graphic xmlns:a="http://schemas.openxmlformats.org/drawingml/2006/main">
+              <a:graphicData uri="http://schemas.openxmlformats.org/drawingml/2006/picture">
+                <pic:pic xmlns:pic="http://schemas.openxmlformats.org/drawingml/2006/picture">
+                  <pic:nvPicPr>
+                    <pic:cNvPr id="0" name="Picture 6" descr="png/simRank/Figure_5.png"/>
+                    <pic:cNvPicPr>
+                      <a:picLocks noChangeAspect="1" noChangeArrowheads="1"/>
+                    </pic:cNvPicPr>
+                  </pic:nvPicPr>
+                  <pic:blipFill>
+                    <a:blip r:embed="rId21" cstate="print">
+                      <a:extLst>
+                        <a:ext uri="{28A0092B-C50C-407E-A947-70E740481C1C}">
+                          <a14:useLocalDpi xmlns:a14="http://schemas.microsoft.com/office/drawing/2010/main" val="0"/>
+                        </a:ext>
+                      </a:extLst>
+                    </a:blip>
+                    <a:srcRect/>
+                    <a:stretch>
+                      <a:fillRect/>
+                    </a:stretch>
+                  </pic:blipFill>
+                  <pic:spPr bwMode="auto">
+                    <a:xfrm>
+                      <a:off x="0" y="0"/>
+                      <a:ext cx="5269230" cy="3949700"/>
+                    </a:xfrm>
+                    <a:prstGeom prst="rect">
+                      <a:avLst/>
+                    </a:prstGeom>
+                    <a:noFill/>
+                    <a:ln>
+                      <a:noFill/>
+                    </a:ln>
+                  </pic:spPr>
+                </pic:pic>
+              </a:graphicData>
+            </a:graphic>
+          </wp:inline>
+        </w:drawing>
+      </w:r>
+    </w:p>
+    <w:p>
+      <w:pPr>
+        <w:rPr>
+          <w:b/>
+        </w:rPr>
+      </w:pPr>
+      <w:r>
+        <w:rPr>
+          <w:b/>
+        </w:rPr>
+        <w:t>效能分析</w:t>
+      </w:r>
+    </w:p>
+    <w:p>
+      <w:pPr>
+        <w:rPr>
+          <w:b/>
+        </w:rPr>
+      </w:pPr>
+      <w:r>
+        <w:rPr>
+          <w:b/>
+        </w:rPr>
+        <w:t>Hits</w:t>
+      </w:r>
+    </w:p>
+    <w:tbl>
+      <w:tblPr>
+        <w:tblStyle w:val="a4"/>
+        <w:tblW w:w="9346" w:type="dxa"/>
+        <w:tblInd w:w="-716" w:type="dxa"/>
+        <w:tblLayout w:type="fixed"/>
+        <w:tblLook w:val="04A0" w:firstRow="1" w:lastRow="0" w:firstColumn="1" w:lastColumn="0" w:noHBand="0" w:noVBand="1"/>
+      </w:tblPr>
+      <w:tblGrid>
+        <w:gridCol w:w="993"/>
+        <w:gridCol w:w="1266"/>
+        <w:gridCol w:w="1418"/>
+        <w:gridCol w:w="1276"/>
+        <w:gridCol w:w="1559"/>
+        <w:gridCol w:w="1417"/>
+        <w:gridCol w:w="1417"/>
+      </w:tblGrid>
+      <w:tr>
+        <w:trPr>
+          <w:trHeight w:val="437"/>
+        </w:trPr>
+        <w:tc>
+          <w:tcPr>
+            <w:tcW w:w="993" w:type="dxa"/>
+          </w:tcPr>
+          <w:p>
+            <w:pPr>
+              <w:pStyle w:val="a3"/>
+              <w:ind w:leftChars="0" w:left="0"/>
+              <w:rPr>
+                <w:rFonts w:ascii="Times New Roman" w:eastAsia="標楷體" w:hAnsi="標楷體" w:cs="Times New Roman"/>
+              </w:rPr>
+            </w:pPr>
+          </w:p>
+        </w:tc>
+        <w:tc>
+          <w:tcPr>
+            <w:tcW w:w="1266" w:type="dxa"/>
+          </w:tcPr>
+          <w:p>
+            <w:pPr>
+              <w:jc w:val="center"/>
+              <w:rPr>
+                <w:rFonts w:eastAsia="標楷體" w:hAnsi="標楷體"/>
+              </w:rPr>
+            </w:pPr>
+            <w:r>
+              <w:rPr>
+                <w:rFonts w:eastAsia="標楷體" w:hAnsi="標楷體"/>
+              </w:rPr>
+              <w:t>圖片</w:t>
+            </w:r>
+            <w:r>
+              <w:rPr>
+                <w:rFonts w:eastAsia="標楷體" w:hAnsi="標楷體"/>
+              </w:rPr>
+              <w:t>1</w:t>
+            </w:r>
+          </w:p>
+        </w:tc>
+        <w:tc>
+          <w:tcPr>
+            <w:tcW w:w="1418" w:type="dxa"/>
+          </w:tcPr>
+          <w:p>
+            <w:pPr>
+              <w:jc w:val="center"/>
+              <w:rPr>
+                <w:rFonts w:eastAsia="標楷體" w:hAnsi="標楷體"/>
+              </w:rPr>
+            </w:pPr>
+            <w:r>
+              <w:rPr>
+                <w:rFonts w:eastAsia="標楷體" w:hAnsi="標楷體"/>
+              </w:rPr>
+              <w:t>圖片</w:t>
+            </w:r>
+            <w:r>
+              <w:rPr>
+                <w:rFonts w:eastAsia="標楷體" w:hAnsi="標楷體"/>
+              </w:rPr>
+              <w:t>2</w:t>
+            </w:r>
+          </w:p>
+        </w:tc>
+        <w:tc>
+          <w:tcPr>
+            <w:tcW w:w="1276" w:type="dxa"/>
+          </w:tcPr>
+          <w:p>
+            <w:pPr>
+              <w:jc w:val="center"/>
+              <w:rPr>
+                <w:rFonts w:eastAsia="標楷體" w:hAnsi="標楷體"/>
+              </w:rPr>
+            </w:pPr>
+            <w:r>
+              <w:rPr>
+                <w:rFonts w:eastAsia="標楷體" w:hAnsi="標楷體"/>
+              </w:rPr>
+              <w:t>圖片</w:t>
+            </w:r>
+            <w:r>
+              <w:rPr>
+                <w:rFonts w:eastAsia="標楷體" w:hAnsi="標楷體"/>
+              </w:rPr>
+              <w:t>3</w:t>
+            </w:r>
+          </w:p>
+        </w:tc>
+        <w:tc>
+          <w:tcPr>
+            <w:tcW w:w="1559" w:type="dxa"/>
+          </w:tcPr>
+          <w:p>
+            <w:pPr>
+              <w:jc w:val="center"/>
+              <w:rPr>
+                <w:rFonts w:eastAsia="標楷體" w:hAnsi="標楷體" w:hint="eastAsia"/>
+              </w:rPr>
+            </w:pPr>
+            <w:r>
+              <w:rPr>
+                <w:rFonts w:eastAsia="標楷體" w:hAnsi="標楷體"/>
+              </w:rPr>
+              <w:t>圖片</w:t>
+            </w:r>
+            <w:r>
+              <w:rPr>
+                <w:rFonts w:eastAsia="標楷體" w:hAnsi="標楷體"/>
+              </w:rPr>
+              <w:t>4</w:t>
+            </w:r>
+          </w:p>
+        </w:tc>
+        <w:tc>
+          <w:tcPr>
+            <w:tcW w:w="1417" w:type="dxa"/>
+          </w:tcPr>
+          <w:p>
+            <w:pPr>
+              <w:jc w:val="center"/>
+              <w:rPr>
+                <w:rFonts w:eastAsia="標楷體" w:hAnsi="標楷體" w:hint="eastAsia"/>
+              </w:rPr>
+            </w:pPr>
+            <w:r>
+              <w:rPr>
+                <w:rFonts w:eastAsia="標楷體" w:hAnsi="標楷體"/>
+              </w:rPr>
+              <w:t>圖片</w:t>
+            </w:r>
+            <w:r>
+              <w:rPr>
+                <w:rFonts w:eastAsia="標楷體" w:hAnsi="標楷體"/>
+              </w:rPr>
+              <w:t>5</w:t>
+            </w:r>
+          </w:p>
+        </w:tc>
+        <w:tc>
+          <w:tcPr>
+            <w:tcW w:w="1417" w:type="dxa"/>
+          </w:tcPr>
+          <w:p>
+            <w:pPr>
+              <w:jc w:val="center"/>
+              <w:rPr>
+                <w:rFonts w:eastAsia="標楷體" w:hAnsi="標楷體" w:hint="eastAsia"/>
+              </w:rPr>
+            </w:pPr>
+            <w:r>
+              <w:rPr>
+                <w:rFonts w:eastAsia="標楷體" w:hAnsi="標楷體"/>
+              </w:rPr>
+              <w:t>圖片</w:t>
+            </w:r>
+            <w:r>
+              <w:rPr>
+                <w:rFonts w:eastAsia="標楷體" w:hAnsi="標楷體"/>
+              </w:rPr>
+              <w:t>6</w:t>
+            </w:r>
+          </w:p>
+        </w:tc>
+      </w:tr>
+      <w:tr>
+        <w:tc>
+          <w:tcPr>
+            <w:tcW w:w="993" w:type="dxa"/>
+          </w:tcPr>
+          <w:p>
+            <w:pPr>
+              <w:pStyle w:val="a3"/>
+              <w:ind w:leftChars="0" w:left="0"/>
+              <w:rPr>
+                <w:rFonts w:ascii="Times New Roman" w:eastAsia="標楷體" w:hAnsi="標楷體" w:cs="Times New Roman" w:hint="eastAsia"/>
+              </w:rPr>
+            </w:pPr>
+            <w:r>
+              <w:rPr>
+                <w:rFonts w:ascii="Times New Roman" w:eastAsia="標楷體" w:hAnsi="標楷體" w:cs="Times New Roman"/>
+              </w:rPr>
+              <w:t>時間</w:t>
+            </w:r>
+            <w:r>
+              <w:rPr>
+                <w:rFonts w:ascii="Times New Roman" w:eastAsia="標楷體" w:hAnsi="標楷體" w:cs="Times New Roman"/>
+              </w:rPr>
+              <w:t>(s)</w:t>
+            </w:r>
+          </w:p>
+        </w:tc>
+        <w:tc>
+          <w:tcPr>
+            <w:tcW w:w="1266" w:type="dxa"/>
+          </w:tcPr>
+          <w:p>
+            <w:pPr>
+              <w:jc w:val="center"/>
+              <w:rPr>
+                <w:rFonts w:eastAsia="標楷體" w:hAnsi="標楷體"/>
+              </w:rPr>
+            </w:pPr>
+            <w:r>
+              <w:rPr>
+                <w:rFonts w:eastAsia="標楷體" w:hAnsi="標楷體"/>
+              </w:rPr>
+              <w:t>&lt;0.001</w:t>
+            </w:r>
+          </w:p>
+        </w:tc>
+        <w:tc>
+          <w:tcPr>
+            <w:tcW w:w="1418" w:type="dxa"/>
+          </w:tcPr>
+          <w:p>
+            <w:pPr>
+              <w:jc w:val="center"/>
+              <w:rPr>
+                <w:rFonts w:eastAsia="標楷體" w:hAnsi="標楷體"/>
+              </w:rPr>
+            </w:pPr>
+            <w:r>
+              <w:rPr>
+                <w:rFonts w:eastAsia="標楷體" w:hAnsi="標楷體"/>
+              </w:rPr>
+              <w:t>&lt;0.001</w:t>
+            </w:r>
+          </w:p>
+        </w:tc>
+        <w:tc>
+          <w:tcPr>
+            <w:tcW w:w="1276" w:type="dxa"/>
+          </w:tcPr>
+          <w:p>
+            <w:pPr>
+              <w:jc w:val="center"/>
+              <w:rPr>
+                <w:rFonts w:eastAsia="標楷體" w:hAnsi="標楷體"/>
+              </w:rPr>
+            </w:pPr>
+            <w:r>
+              <w:rPr>
+                <w:rFonts w:eastAsia="標楷體" w:hAnsi="標楷體"/>
+              </w:rPr>
+              <w:t>&lt;0.001</w:t>
+            </w:r>
+          </w:p>
+        </w:tc>
+        <w:tc>
+          <w:tcPr>
+            <w:tcW w:w="1559" w:type="dxa"/>
+          </w:tcPr>
+          <w:p>
+            <w:pPr>
+              <w:jc w:val="center"/>
+              <w:rPr>
+                <w:rFonts w:eastAsia="標楷體" w:hAnsi="標楷體"/>
+              </w:rPr>
+            </w:pPr>
+            <w:r>
+              <w:rPr>
+                <w:rFonts w:eastAsia="標楷體" w:hAnsi="標楷體"/>
+              </w:rPr>
+              <w:t>0.015</w:t>
+            </w:r>
+          </w:p>
+        </w:tc>
+        <w:tc>
+          <w:tcPr>
+            <w:tcW w:w="1417" w:type="dxa"/>
+          </w:tcPr>
+          <w:p>
+            <w:pPr>
+              <w:jc w:val="center"/>
+              <w:rPr>
+                <w:rFonts w:eastAsia="標楷體" w:hAnsi="標楷體"/>
+              </w:rPr>
+            </w:pPr>
+            <w:r>
+              <w:rPr>
+                <w:rFonts w:eastAsia="標楷體" w:hAnsi="標楷體"/>
+              </w:rPr>
+              <w:t>0.08</w:t>
+            </w:r>
+          </w:p>
+        </w:tc>
+        <w:tc>
+          <w:tcPr>
+            <w:tcW w:w="1417" w:type="dxa"/>
+          </w:tcPr>
+          <w:p>
+            <w:pPr>
+              <w:jc w:val="center"/>
+              <w:rPr>
+                <w:rFonts w:eastAsia="標楷體" w:hAnsi="標楷體"/>
+              </w:rPr>
+            </w:pPr>
+            <w:r>
+              <w:rPr>
+                <w:rFonts w:eastAsia="標楷體" w:hAnsi="標楷體"/>
+              </w:rPr>
+              <w:t>0.35</w:t>
+            </w:r>
+          </w:p>
+        </w:tc>
+      </w:tr>
+    </w:tbl>
+    <w:p>
+      <w:pPr>
+        <w:rPr>
+          <w:b/>
+        </w:rPr>
+      </w:pPr>
+      <w:r>
+        <w:rPr>
+          <w:b/>
+        </w:rPr>
+        <w:t>PageRank</w:t>
+      </w:r>
+    </w:p>
+    <w:tbl>
+      <w:tblPr>
+        <w:tblStyle w:val="a4"/>
+        <w:tblW w:w="9346" w:type="dxa"/>
+        <w:tblInd w:w="-716" w:type="dxa"/>
+        <w:tblLayout w:type="fixed"/>
+        <w:tblLook w:val="04A0" w:firstRow="1" w:lastRow="0" w:firstColumn="1" w:lastColumn="0" w:noHBand="0" w:noVBand="1"/>
+      </w:tblPr>
+      <w:tblGrid>
+        <w:gridCol w:w="993"/>
+        <w:gridCol w:w="1266"/>
+        <w:gridCol w:w="1418"/>
+        <w:gridCol w:w="1276"/>
+        <w:gridCol w:w="1559"/>
+        <w:gridCol w:w="1417"/>
+        <w:gridCol w:w="1417"/>
+      </w:tblGrid>
+      <w:tr>
+        <w:trPr>
+          <w:trHeight w:val="437"/>
+        </w:trPr>
+        <w:tc>
+          <w:tcPr>
+            <w:tcW w:w="993" w:type="dxa"/>
+          </w:tcPr>
+          <w:p>
+            <w:pPr>
+              <w:pStyle w:val="a3"/>
+              <w:ind w:leftChars="0" w:left="0"/>
+              <w:rPr>
+                <w:rFonts w:ascii="Times New Roman" w:eastAsia="標楷體" w:hAnsi="標楷體" w:cs="Times New Roman"/>
+              </w:rPr>
+            </w:pPr>
+          </w:p>
+        </w:tc>
+        <w:tc>
+          <w:tcPr>
+            <w:tcW w:w="1266" w:type="dxa"/>
+          </w:tcPr>
+          <w:p>
+            <w:pPr>
+              <w:jc w:val="center"/>
+              <w:rPr>
+                <w:rFonts w:eastAsia="標楷體" w:hAnsi="標楷體"/>
+              </w:rPr>
+            </w:pPr>
+            <w:r>
+              <w:rPr>
+                <w:rFonts w:eastAsia="標楷體" w:hAnsi="標楷體"/>
+              </w:rPr>
+              <w:t>圖片</w:t>
+            </w:r>
+            <w:r>
+              <w:rPr>
+                <w:rFonts w:eastAsia="標楷體" w:hAnsi="標楷體"/>
+              </w:rPr>
+              <w:t>1</w:t>
+            </w:r>
+          </w:p>
+        </w:tc>
+        <w:tc>
+          <w:tcPr>
+            <w:tcW w:w="1418" w:type="dxa"/>
+          </w:tcPr>
+          <w:p>
+            <w:pPr>
+              <w:jc w:val="center"/>
+              <w:rPr>
+                <w:rFonts w:eastAsia="標楷體" w:hAnsi="標楷體"/>
+              </w:rPr>
+            </w:pPr>
+            <w:r>
+              <w:rPr>
+                <w:rFonts w:eastAsia="標楷體" w:hAnsi="標楷體"/>
+              </w:rPr>
+              <w:t>圖片</w:t>
+            </w:r>
+            <w:r>
+              <w:rPr>
+                <w:rFonts w:eastAsia="標楷體" w:hAnsi="標楷體"/>
+              </w:rPr>
+              <w:t>2</w:t>
+            </w:r>
+          </w:p>
+        </w:tc>
+        <w:tc>
+          <w:tcPr>
+            <w:tcW w:w="1276" w:type="dxa"/>
+          </w:tcPr>
+          <w:p>
+            <w:pPr>
+              <w:jc w:val="center"/>
+              <w:rPr>
+                <w:rFonts w:eastAsia="標楷體" w:hAnsi="標楷體"/>
+              </w:rPr>
+            </w:pPr>
+            <w:r>
+              <w:rPr>
+                <w:rFonts w:eastAsia="標楷體" w:hAnsi="標楷體"/>
+              </w:rPr>
+              <w:t>圖片</w:t>
+            </w:r>
+            <w:r>
+              <w:rPr>
+                <w:rFonts w:eastAsia="標楷體" w:hAnsi="標楷體"/>
+              </w:rPr>
+              <w:t>3</w:t>
+            </w:r>
+          </w:p>
+        </w:tc>
+        <w:tc>
+          <w:tcPr>
+            <w:tcW w:w="1559" w:type="dxa"/>
+          </w:tcPr>
+          <w:p>
+            <w:pPr>
+              <w:jc w:val="center"/>
+              <w:rPr>
+                <w:rFonts w:eastAsia="標楷體" w:hAnsi="標楷體" w:hint="eastAsia"/>
+              </w:rPr>
+            </w:pPr>
+            <w:r>
+              <w:rPr>
+                <w:rFonts w:eastAsia="標楷體" w:hAnsi="標楷體"/>
+              </w:rPr>
+              <w:t>圖片</w:t>
+            </w:r>
+            <w:r>
+              <w:rPr>
+                <w:rFonts w:eastAsia="標楷體" w:hAnsi="標楷體"/>
+              </w:rPr>
+              <w:t>4</w:t>
+            </w:r>
+          </w:p>
+        </w:tc>
+        <w:tc>
+          <w:tcPr>
+            <w:tcW w:w="1417" w:type="dxa"/>
+          </w:tcPr>
+          <w:p>
+            <w:pPr>
+              <w:jc w:val="center"/>
+              <w:rPr>
+                <w:rFonts w:eastAsia="標楷體" w:hAnsi="標楷體" w:hint="eastAsia"/>
+              </w:rPr>
+            </w:pPr>
+            <w:r>
+              <w:rPr>
+                <w:rFonts w:eastAsia="標楷體" w:hAnsi="標楷體"/>
+              </w:rPr>
+              <w:t>圖片</w:t>
+            </w:r>
+            <w:r>
+              <w:rPr>
+                <w:rFonts w:eastAsia="標楷體" w:hAnsi="標楷體"/>
+              </w:rPr>
+              <w:t>5</w:t>
+            </w:r>
+          </w:p>
+        </w:tc>
+        <w:tc>
+          <w:tcPr>
+            <w:tcW w:w="1417" w:type="dxa"/>
+          </w:tcPr>
+          <w:p>
+            <w:pPr>
+              <w:jc w:val="center"/>
+              <w:rPr>
+                <w:rFonts w:eastAsia="標楷體" w:hAnsi="標楷體" w:hint="eastAsia"/>
+              </w:rPr>
+            </w:pPr>
+            <w:r>
+              <w:rPr>
+                <w:rFonts w:eastAsia="標楷體" w:hAnsi="標楷體"/>
+              </w:rPr>
+              <w:t>圖片</w:t>
+            </w:r>
+            <w:r>
+              <w:rPr>
+                <w:rFonts w:eastAsia="標楷體" w:hAnsi="標楷體"/>
+              </w:rPr>
+              <w:t>6</w:t>
+            </w:r>
+          </w:p>
+        </w:tc>
+      </w:tr>
+      <w:tr>
+        <w:tc>
+          <w:tcPr>
+            <w:tcW w:w="993" w:type="dxa"/>
+          </w:tcPr>
+          <w:p>
+            <w:pPr>
+              <w:pStyle w:val="a3"/>
+              <w:ind w:leftChars="0" w:left="0"/>
+              <w:rPr>
+                <w:rFonts w:ascii="Times New Roman" w:eastAsia="標楷體" w:hAnsi="標楷體" w:cs="Times New Roman" w:hint="eastAsia"/>
+              </w:rPr>
+            </w:pPr>
+            <w:r>
+              <w:rPr>
+                <w:rFonts w:ascii="Times New Roman" w:eastAsia="標楷體" w:hAnsi="標楷體" w:cs="Times New Roman"/>
+              </w:rPr>
+              <w:t>時間</w:t>
+            </w:r>
+            <w:r>
+              <w:rPr>
+                <w:rFonts w:ascii="Times New Roman" w:eastAsia="標楷體" w:hAnsi="標楷體" w:cs="Times New Roman"/>
+              </w:rPr>
+              <w:t>(s)</w:t>
+            </w:r>
+          </w:p>
+        </w:tc>
+        <w:tc>
+          <w:tcPr>
+            <w:tcW w:w="1266" w:type="dxa"/>
+          </w:tcPr>
+          <w:p>
+            <w:pPr>
+              <w:jc w:val="center"/>
+              <w:rPr>
+                <w:rFonts w:eastAsia="標楷體" w:hAnsi="標楷體"/>
+              </w:rPr>
+            </w:pPr>
+            <w:r>
+              <w:rPr>
+                <w:rFonts w:eastAsia="標楷體" w:hAnsi="標楷體"/>
+              </w:rPr>
+              <w:t>&lt;0.001</w:t>
+            </w:r>
+          </w:p>
+        </w:tc>
+        <w:tc>
+          <w:tcPr>
+            <w:tcW w:w="1418" w:type="dxa"/>
+          </w:tcPr>
+          <w:p>
+            <w:pPr>
+              <w:jc w:val="center"/>
+              <w:rPr>
+                <w:rFonts w:eastAsia="標楷體" w:hAnsi="標楷體"/>
+              </w:rPr>
+            </w:pPr>
+            <w:r>
+              <w:rPr>
+                <w:rFonts w:eastAsia="標楷體" w:hAnsi="標楷體"/>
+              </w:rPr>
+              <w:t>0.002</w:t>
+            </w:r>
+          </w:p>
+        </w:tc>
+        <w:tc>
+          <w:tcPr>
+            <w:tcW w:w="1276" w:type="dxa"/>
+          </w:tcPr>
+          <w:p>
+            <w:pPr>
+              <w:jc w:val="center"/>
+              <w:rPr>
+                <w:rFonts w:eastAsia="標楷體" w:hAnsi="標楷體"/>
+              </w:rPr>
+            </w:pPr>
+            <w:r>
+              <w:rPr>
+                <w:rFonts w:eastAsia="標楷體" w:hAnsi="標楷體"/>
+              </w:rPr>
+              <w:t>0.021</w:t>
+            </w:r>
+          </w:p>
+        </w:tc>
+        <w:tc>
+          <w:tcPr>
+            <w:tcW w:w="1559" w:type="dxa"/>
+          </w:tcPr>
+          <w:p>
+            <w:pPr>
+              <w:jc w:val="center"/>
+              <w:rPr>
+                <w:rFonts w:eastAsia="標楷體" w:hAnsi="標楷體"/>
+              </w:rPr>
+            </w:pPr>
+            <w:r>
+              <w:rPr>
+                <w:rFonts w:eastAsia="標楷體" w:hAnsi="標楷體"/>
+              </w:rPr>
+              <w:t>0.0018</w:t>
+            </w:r>
+          </w:p>
+        </w:tc>
+        <w:tc>
+          <w:tcPr>
+            <w:tcW w:w="1417" w:type="dxa"/>
+          </w:tcPr>
+          <w:p>
+            <w:pPr>
+              <w:jc w:val="center"/>
+              <w:rPr>
+                <w:rFonts w:eastAsia="標楷體" w:hAnsi="標楷體"/>
+              </w:rPr>
+            </w:pPr>
+            <w:r>
+              <w:rPr>
+                <w:rFonts w:eastAsia="標楷體" w:hAnsi="標楷體"/>
+              </w:rPr>
+              <w:t>0.0629</w:t>
+            </w:r>
+          </w:p>
+        </w:tc>
+        <w:tc>
+          <w:tcPr>
+            <w:tcW w:w="1417" w:type="dxa"/>
+          </w:tcPr>
+          <w:p>
+            <w:pPr>
+              <w:jc w:val="center"/>
+              <w:rPr>
+                <w:rFonts w:eastAsia="標楷體" w:hAnsi="標楷體"/>
+              </w:rPr>
+            </w:pPr>
+            <w:r>
+              <w:rPr>
+                <w:rFonts w:eastAsia="標楷體" w:hAnsi="標楷體"/>
+              </w:rPr>
+              <w:t>0.</w:t>
+            </w:r>
+            <w:r>
+              <w:rPr>
+                <w:rFonts w:eastAsia="標楷體" w:hAnsi="標楷體"/>
+              </w:rPr>
+              <w:t>28</w:t>
+            </w:r>
+          </w:p>
+        </w:tc>
+      </w:tr>
+    </w:tbl>
+    <w:p>
+      <w:pPr>
+        <w:rPr>
+          <w:b/>
+        </w:rPr>
+      </w:pPr>
+      <w:r>
+        <w:rPr>
+          <w:b/>
+        </w:rPr>
+        <w:t>SimRank</w:t>
+      </w:r>
+    </w:p>
+    <w:tbl>
+      <w:tblPr>
+        <w:tblStyle w:val="a4"/>
+        <w:tblW w:w="9346" w:type="dxa"/>
+        <w:tblInd w:w="-716" w:type="dxa"/>
+        <w:tblLayout w:type="fixed"/>
+        <w:tblLook w:val="04A0" w:firstRow="1" w:lastRow="0" w:firstColumn="1" w:lastColumn="0" w:noHBand="0" w:noVBand="1"/>
+      </w:tblPr>
+      <w:tblGrid>
+        <w:gridCol w:w="993"/>
+        <w:gridCol w:w="1266"/>
+        <w:gridCol w:w="1418"/>
+        <w:gridCol w:w="1276"/>
+        <w:gridCol w:w="1559"/>
+        <w:gridCol w:w="1417"/>
+        <w:gridCol w:w="1417"/>
+      </w:tblGrid>
+      <w:tr>
+        <w:trPr>
+          <w:trHeight w:val="437"/>
+        </w:trPr>
+        <w:tc>
+          <w:tcPr>
+            <w:tcW w:w="993" w:type="dxa"/>
+          </w:tcPr>
+          <w:p>
+            <w:pPr>
+              <w:pStyle w:val="a3"/>
+              <w:ind w:leftChars="0" w:left="0"/>
+              <w:rPr>
+                <w:rFonts w:ascii="Times New Roman" w:eastAsia="標楷體" w:hAnsi="標楷體" w:cs="Times New Roman"/>
+              </w:rPr>
+            </w:pPr>
+          </w:p>
+        </w:tc>
+        <w:tc>
+          <w:tcPr>
+            <w:tcW w:w="1266" w:type="dxa"/>
+          </w:tcPr>
+          <w:p>
+            <w:pPr>
+              <w:jc w:val="center"/>
+              <w:rPr>
+                <w:rFonts w:eastAsia="標楷體" w:hAnsi="標楷體"/>
+              </w:rPr>
+            </w:pPr>
+            <w:r>
+              <w:rPr>
+                <w:rFonts w:eastAsia="標楷體" w:hAnsi="標楷體"/>
+              </w:rPr>
+              <w:t>圖片</w:t>
+            </w:r>
+            <w:r>
+              <w:rPr>
+                <w:rFonts w:eastAsia="標楷體" w:hAnsi="標楷體"/>
+              </w:rPr>
+              <w:t>1</w:t>
+            </w:r>
+          </w:p>
+        </w:tc>
+        <w:tc>
+          <w:tcPr>
+            <w:tcW w:w="1418" w:type="dxa"/>
+          </w:tcPr>
+          <w:p>
+            <w:pPr>
+              <w:jc w:val="center"/>
+              <w:rPr>
+                <w:rFonts w:eastAsia="標楷體" w:hAnsi="標楷體"/>
+              </w:rPr>
+            </w:pPr>
+            <w:r>
+              <w:rPr>
+                <w:rFonts w:eastAsia="標楷體" w:hAnsi="標楷體"/>
+              </w:rPr>
+              <w:t>圖片</w:t>
+            </w:r>
+            <w:r>
+              <w:rPr>
+                <w:rFonts w:eastAsia="標楷體" w:hAnsi="標楷體"/>
+              </w:rPr>
+              <w:t>2</w:t>
+            </w:r>
+          </w:p>
+        </w:tc>
+        <w:tc>
+          <w:tcPr>
+            <w:tcW w:w="1276" w:type="dxa"/>
+          </w:tcPr>
+          <w:p>
+            <w:pPr>
+              <w:jc w:val="center"/>
+              <w:rPr>
+                <w:rFonts w:eastAsia="標楷體" w:hAnsi="標楷體"/>
+              </w:rPr>
+            </w:pPr>
+            <w:r>
+              <w:rPr>
+                <w:rFonts w:eastAsia="標楷體" w:hAnsi="標楷體"/>
+              </w:rPr>
+              <w:t>圖片</w:t>
+            </w:r>
+            <w:r>
+              <w:rPr>
+                <w:rFonts w:eastAsia="標楷體" w:hAnsi="標楷體"/>
+              </w:rPr>
+              <w:t>3</w:t>
+            </w:r>
+          </w:p>
+        </w:tc>
+        <w:tc>
+          <w:tcPr>
+            <w:tcW w:w="1559" w:type="dxa"/>
+          </w:tcPr>
+          <w:p>
+            <w:pPr>
+              <w:jc w:val="center"/>
+              <w:rPr>
+                <w:rFonts w:eastAsia="標楷體" w:hAnsi="標楷體" w:hint="eastAsia"/>
+              </w:rPr>
+            </w:pPr>
+            <w:r>
+              <w:rPr>
+                <w:rFonts w:eastAsia="標楷體" w:hAnsi="標楷體"/>
+              </w:rPr>
+              <w:t>圖片</w:t>
+            </w:r>
+            <w:r>
+              <w:rPr>
+                <w:rFonts w:eastAsia="標楷體" w:hAnsi="標楷體"/>
+              </w:rPr>
+              <w:t>4</w:t>
+            </w:r>
+          </w:p>
+        </w:tc>
+        <w:tc>
+          <w:tcPr>
+            <w:tcW w:w="1417" w:type="dxa"/>
+          </w:tcPr>
+          <w:p>
+            <w:pPr>
+              <w:jc w:val="center"/>
+              <w:rPr>
+                <w:rFonts w:eastAsia="標楷體" w:hAnsi="標楷體" w:hint="eastAsia"/>
+              </w:rPr>
+            </w:pPr>
+            <w:r>
+              <w:rPr>
+                <w:rFonts w:eastAsia="標楷體" w:hAnsi="標楷體"/>
+              </w:rPr>
+              <w:t>圖片</w:t>
+            </w:r>
+            <w:r>
+              <w:rPr>
+                <w:rFonts w:eastAsia="標楷體" w:hAnsi="標楷體"/>
+              </w:rPr>
+              <w:t>5</w:t>
+            </w:r>
+          </w:p>
+        </w:tc>
+        <w:tc>
+          <w:tcPr>
+            <w:tcW w:w="1417" w:type="dxa"/>
+          </w:tcPr>
+          <w:p>
+            <w:pPr>
+              <w:jc w:val="center"/>
+              <w:rPr>
+                <w:rFonts w:eastAsia="標楷體" w:hAnsi="標楷體" w:hint="eastAsia"/>
+              </w:rPr>
+            </w:pPr>
+            <w:r>
+              <w:rPr>
+                <w:rFonts w:eastAsia="標楷體" w:hAnsi="標楷體"/>
+              </w:rPr>
+              <w:t>圖片</w:t>
+            </w:r>
+            <w:r>
+              <w:rPr>
+                <w:rFonts w:eastAsia="標楷體" w:hAnsi="標楷體"/>
+              </w:rPr>
+              <w:t>6</w:t>
+            </w:r>
+          </w:p>
+        </w:tc>
+      </w:tr>
+      <w:tr>
+        <w:tc>
+          <w:tcPr>
+            <w:tcW w:w="993" w:type="dxa"/>
+          </w:tcPr>
+          <w:p>
+            <w:pPr>
+              <w:pStyle w:val="a3"/>
+              <w:ind w:leftChars="0" w:left="0"/>
+              <w:rPr>
+                <w:rFonts w:ascii="Times New Roman" w:eastAsia="標楷體" w:hAnsi="標楷體" w:cs="Times New Roman" w:hint="eastAsia"/>
+              </w:rPr>
+            </w:pPr>
+            <w:r>
+              <w:rPr>
+                <w:rFonts w:ascii="Times New Roman" w:eastAsia="標楷體" w:hAnsi="標楷體" w:cs="Times New Roman"/>
+              </w:rPr>
+              <w:t>時間</w:t>
+            </w:r>
+            <w:r>
+              <w:rPr>
+                <w:rFonts w:ascii="Times New Roman" w:eastAsia="標楷體" w:hAnsi="標楷體" w:cs="Times New Roman"/>
+              </w:rPr>
+              <w:t>(s)</w:t>
+            </w:r>
+          </w:p>
+        </w:tc>
+        <w:tc>
+          <w:tcPr>
+            <w:tcW w:w="1266" w:type="dxa"/>
+          </w:tcPr>
+          <w:p>
+            <w:pPr>
+              <w:jc w:val="center"/>
+              <w:rPr>
+                <w:rFonts w:eastAsia="標楷體" w:hAnsi="標楷體"/>
+              </w:rPr>
+            </w:pPr>
+            <w:r>
+              <w:rPr>
+                <w:rFonts w:eastAsia="標楷體" w:hAnsi="標楷體"/>
+              </w:rPr>
+              <w:t>&lt;0.001</w:t>
+            </w:r>
+          </w:p>
+        </w:tc>
+        <w:tc>
+          <w:tcPr>
+            <w:tcW w:w="1418" w:type="dxa"/>
+          </w:tcPr>
+          <w:p>
+            <w:pPr>
+              <w:jc w:val="center"/>
+              <w:rPr>
+                <w:rFonts w:eastAsia="標楷體" w:hAnsi="標楷體"/>
+              </w:rPr>
+            </w:pPr>
+            <w:r>
+              <w:rPr>
+                <w:rFonts w:eastAsia="標楷體" w:hAnsi="標楷體"/>
+              </w:rPr>
+              <w:t>&lt;</w:t>
+            </w:r>
+            <w:r>
+              <w:rPr>
+                <w:rFonts w:eastAsia="標楷體" w:hAnsi="標楷體"/>
+              </w:rPr>
+              <w:t>0.00</w:t>
+            </w:r>
+            <w:r>
+              <w:rPr>
+                <w:rFonts w:eastAsia="標楷體" w:hAnsi="標楷體"/>
+              </w:rPr>
+              <w:t>1</w:t>
+            </w:r>
+          </w:p>
+        </w:tc>
+        <w:tc>
+          <w:tcPr>
+            <w:tcW w:w="1276" w:type="dxa"/>
+          </w:tcPr>
+          <w:p>
+            <w:pPr>
+              <w:jc w:val="center"/>
+              <w:rPr>
+                <w:rFonts w:eastAsia="標楷體" w:hAnsi="標楷體"/>
+              </w:rPr>
+            </w:pPr>
+            <w:r>
+              <w:rPr>
+                <w:rFonts w:eastAsia="標楷體" w:hAnsi="標楷體"/>
+              </w:rPr>
+              <w:t>&lt;0.001</w:t>
+            </w:r>
+          </w:p>
+        </w:tc>
+        <w:tc>
+          <w:tcPr>
+            <w:tcW w:w="1559" w:type="dxa"/>
+          </w:tcPr>
+          <w:p>
+            <w:pPr>
+              <w:jc w:val="center"/>
+              <w:rPr>
+                <w:rFonts w:eastAsia="標楷體" w:hAnsi="標楷體"/>
+              </w:rPr>
+            </w:pPr>
+            <w:r>
+              <w:rPr>
+                <w:rFonts w:eastAsia="標楷體" w:hAnsi="標楷體"/>
+              </w:rPr>
+              <w:t>0.001</w:t>
+            </w:r>
+          </w:p>
+        </w:tc>
+        <w:tc>
+          <w:tcPr>
+            <w:tcW w:w="1417" w:type="dxa"/>
+          </w:tcPr>
+          <w:p>
+            <w:pPr>
+              <w:jc w:val="center"/>
+              <w:rPr>
+                <w:rFonts w:eastAsia="標楷體" w:hAnsi="標楷體"/>
+              </w:rPr>
+            </w:pPr>
+            <w:r>
+              <w:rPr>
+                <w:rFonts w:eastAsia="標楷體" w:hAnsi="標楷體"/>
+              </w:rPr>
+              <w:t>12.369</w:t>
+            </w:r>
+          </w:p>
+        </w:tc>
+        <w:tc>
+          <w:tcPr>
+            <w:tcW w:w="1417" w:type="dxa"/>
+          </w:tcPr>
+          <w:p>
+            <w:pPr>
+              <w:jc w:val="center"/>
+              <w:rPr>
+                <w:rFonts w:eastAsia="標楷體" w:hAnsi="標楷體" w:hint="eastAsia"/>
+              </w:rPr>
+            </w:pPr>
+            <w:r>
+              <w:rPr>
+                <w:rFonts w:eastAsia="標楷體" w:hAnsi="標楷體"/>
+              </w:rPr>
+              <w:t>無</w:t>
+            </w:r>
+          </w:p>
+        </w:tc>
+      </w:tr>
+    </w:tbl>
+    <w:p>
+      <w:pPr>
+        <w:rPr>
+          <w:b/>
+        </w:rPr>
+      </w:pPr>
+      <w:r>
+        <w:rPr>
+          <w:rFonts w:hint="eastAsia"/>
+          <w:b/>
+        </w:rPr>
+        <w:t>結論</w:t>
+      </w:r>
+      <w:r>
+        <w:rPr>
+          <w:b/>
+        </w:rPr>
+        <w:t>與討論</w:t>
+      </w:r>
+      <w:r>
+        <w:rPr>
+          <w:b/>
+        </w:rPr>
+        <w:t>和心得</w:t>
+      </w:r>
+      <w:r>
+        <w:rPr>
+          <w:b/>
+        </w:rPr>
+        <w:t>：</w:t>
       </w:r>
     </w:p>
     <w:p>
@@ -1126,11 +2783,9 @@
         </w:numPr>
         <w:ind w:leftChars="0"/>
       </w:pPr>
-      <w:proofErr w:type="spellStart"/>
       <w:r>
         <w:t>pageRank</w:t>
       </w:r>
-      <w:proofErr w:type="spellEnd"/>
       <w:r>
         <w:t>的收斂速度</w:t>
       </w:r>
@@ -1139,6 +2794,597 @@
           <w:rFonts w:hint="eastAsia"/>
         </w:rPr>
         <w:t>比較快</w:t>
+      </w:r>
+    </w:p>
+    <w:p>
+      <w:pPr>
+        <w:pStyle w:val="a3"/>
+        <w:numPr>
+          <w:ilvl w:val="0"/>
+          <w:numId w:val="3"/>
+        </w:numPr>
+        <w:ind w:leftChars="0"/>
+      </w:pPr>
+      <w:r>
+        <w:rPr>
+          <w:rFonts w:hint="eastAsia"/>
+        </w:rPr>
+        <w:t>所以</w:t>
+      </w:r>
+      <w:r>
+        <w:t>在比較複雜的圖上面，例如</w:t>
+      </w:r>
+      <w:r>
+        <w:t>data5</w:t>
+      </w:r>
+      <w:r>
+        <w:t>或</w:t>
+      </w:r>
+      <w:r>
+        <w:t>data6</w:t>
+      </w:r>
+      <w:r>
+        <w:t>，</w:t>
+      </w:r>
+      <w:r>
+        <w:t>pageRank</w:t>
+      </w:r>
+      <w:r>
+        <w:t>的時間都比較短。</w:t>
+      </w:r>
+    </w:p>
+    <w:p>
+      <w:pPr>
+        <w:pStyle w:val="a3"/>
+        <w:numPr>
+          <w:ilvl w:val="0"/>
+          <w:numId w:val="3"/>
+        </w:numPr>
+        <w:ind w:leftChars="0"/>
+      </w:pPr>
+      <w:r>
+        <w:t>pagerank</w:t>
+      </w:r>
+      <w:r>
+        <w:t>不愧是</w:t>
+      </w:r>
+      <w:r>
+        <w:t>google</w:t>
+      </w:r>
+      <w:r>
+        <w:t>崛起的看家演算法，雖然他不是最快效率最好的，但也還堪用，而且他是最早出現的。而</w:t>
+      </w:r>
+      <w:r>
+        <w:t>page</w:t>
+      </w:r>
+      <w:r>
+        <w:t>這個名字是來源於</w:t>
+      </w:r>
+      <w:r>
+        <w:t>google</w:t>
+      </w:r>
+      <w:r>
+        <w:t>的創辦人</w:t>
+      </w:r>
+      <w:r>
+        <w:t>Larry Page</w:t>
+      </w:r>
+      <w:r>
+        <w:t>。</w:t>
+      </w:r>
+    </w:p>
+    <w:p>
+      <w:pPr>
+        <w:pStyle w:val="a3"/>
+        <w:numPr>
+          <w:ilvl w:val="0"/>
+          <w:numId w:val="3"/>
+        </w:numPr>
+        <w:ind w:leftChars="0"/>
+      </w:pPr>
+      <w:r>
+        <w:rPr>
+          <w:rFonts w:hint="eastAsia"/>
+        </w:rPr>
+        <w:t>跑</w:t>
+      </w:r>
+      <w:r>
+        <w:t>simRank</w:t>
+      </w:r>
+      <w:r>
+        <w:t>的時候，</w:t>
+      </w:r>
+      <w:r>
+        <w:t>因為遞迴的關係，節點增加時，所需時時間是指數型成長，很花</w:t>
+      </w:r>
+      <w:r>
+        <w:rPr>
+          <w:rFonts w:hint="eastAsia"/>
+        </w:rPr>
+        <w:t>資源</w:t>
+      </w:r>
+      <w:r>
+        <w:t>。</w:t>
+      </w:r>
+    </w:p>
+    <w:p>
+      <w:pPr>
+        <w:pStyle w:val="a3"/>
+        <w:ind w:leftChars="0" w:left="360"/>
+        <w:rPr>
+          <w:rFonts w:ascii="Times New Roman" w:eastAsia="Times New Roman" w:hAnsi="Times New Roman" w:cs="Times New Roman" w:hint="eastAsia"/>
+        </w:rPr>
+      </w:pPr>
+      <w:r>
+        <w:rPr>
+          <w:noProof/>
+        </w:rPr>
+        <w:drawing>
+          <wp:inline distT="0" distB="0" distL="0" distR="0" wp14:anchorId="218A9AC7" wp14:editId="5D608B8C">
+            <wp:extent cx="2556656" cy="536676"/>
+            <wp:effectExtent l="0" t="0" r="8890" b="0"/>
+            <wp:docPr id="13" name="圖片 13" descr="https://upload.wikimedia.org/wikipedia/commons/9/96/WikiPR.PNG"/>
+            <wp:cNvGraphicFramePr>
+              <a:graphicFrameLocks xmlns:a="http://schemas.openxmlformats.org/drawingml/2006/main" noChangeAspect="1"/>
+            </wp:cNvGraphicFramePr>
+            <a:graphic xmlns:a="http://schemas.openxmlformats.org/drawingml/2006/main">
+              <a:graphicData uri="http://schemas.openxmlformats.org/drawingml/2006/picture">
+                <pic:pic xmlns:pic="http://schemas.openxmlformats.org/drawingml/2006/picture">
+                  <pic:nvPicPr>
+                    <pic:cNvPr id="0" name="Picture 9" descr="https://upload.wikimedia.org/wikipedia/commons/9/96/WikiPR.PNG"/>
+                    <pic:cNvPicPr>
+                      <a:picLocks noChangeAspect="1" noChangeArrowheads="1"/>
+                    </pic:cNvPicPr>
+                  </pic:nvPicPr>
+                  <pic:blipFill>
+                    <a:blip r:embed="rId22">
+                      <a:extLst>
+                        <a:ext uri="{28A0092B-C50C-407E-A947-70E740481C1C}">
+                          <a14:useLocalDpi xmlns:a14="http://schemas.microsoft.com/office/drawing/2010/main" val="0"/>
+                        </a:ext>
+                      </a:extLst>
+                    </a:blip>
+                    <a:srcRect/>
+                    <a:stretch>
+                      <a:fillRect/>
+                    </a:stretch>
+                  </pic:blipFill>
+                  <pic:spPr bwMode="auto">
+                    <a:xfrm>
+                      <a:off x="0" y="0"/>
+                      <a:ext cx="2619865" cy="549944"/>
+                    </a:xfrm>
+                    <a:prstGeom prst="rect">
+                      <a:avLst/>
+                    </a:prstGeom>
+                    <a:noFill/>
+                    <a:ln>
+                      <a:noFill/>
+                    </a:ln>
+                  </pic:spPr>
+                </pic:pic>
+              </a:graphicData>
+            </a:graphic>
+          </wp:inline>
+        </w:drawing>
+      </w:r>
+    </w:p>
+    <w:p>
+      <w:pPr>
+        <w:rPr>
+          <w:b/>
+        </w:rPr>
+      </w:pPr>
+      <w:r>
+        <w:rPr>
+          <w:rFonts w:hint="eastAsia"/>
+          <w:b/>
+        </w:rPr>
+        <w:t>額外</w:t>
+      </w:r>
+      <w:r>
+        <w:rPr>
+          <w:b/>
+        </w:rPr>
+        <w:t>跑</w:t>
+      </w:r>
+      <w:r>
+        <w:rPr>
+          <w:b/>
+        </w:rPr>
+        <w:t>project1</w:t>
+      </w:r>
+      <w:r>
+        <w:rPr>
+          <w:b/>
+        </w:rPr>
+        <w:t>的</w:t>
+      </w:r>
+      <w:r>
+        <w:rPr>
+          <w:b/>
+        </w:rPr>
+        <w:t>data</w:t>
+      </w:r>
+    </w:p>
+    <w:p>
+      <w:pPr>
+        <w:rPr>
+          <w:b/>
+        </w:rPr>
+      </w:pPr>
+      <w:r>
+        <w:rPr>
+          <w:b/>
+        </w:rPr>
+        <w:t>directed</w:t>
+      </w:r>
+    </w:p>
+    <w:p>
+      <w:pPr>
+        <w:rPr>
+          <w:b/>
+        </w:rPr>
+      </w:pPr>
+      <w:r>
+        <w:rPr>
+          <w:b/>
+          <w:noProof/>
+        </w:rPr>
+        <w:drawing>
+          <wp:inline distT="0" distB="0" distL="0" distR="0" wp14:anchorId="40E3D36C" wp14:editId="3034FD4C">
+            <wp:extent cx="5419787" cy="2366993"/>
+            <wp:effectExtent l="0" t="0" r="0" b="0"/>
+            <wp:docPr id="11" name="圖片 11" descr="png/project1_data/directed.png"/>
+            <wp:cNvGraphicFramePr>
+              <a:graphicFrameLocks xmlns:a="http://schemas.openxmlformats.org/drawingml/2006/main" noChangeAspect="1"/>
+            </wp:cNvGraphicFramePr>
+            <a:graphic xmlns:a="http://schemas.openxmlformats.org/drawingml/2006/main">
+              <a:graphicData uri="http://schemas.openxmlformats.org/drawingml/2006/picture">
+                <pic:pic xmlns:pic="http://schemas.openxmlformats.org/drawingml/2006/picture">
+                  <pic:nvPicPr>
+                    <pic:cNvPr id="0" name="Picture 7" descr="png/project1_data/directed.png"/>
+                    <pic:cNvPicPr>
+                      <a:picLocks noChangeAspect="1" noChangeArrowheads="1"/>
+                    </pic:cNvPicPr>
+                  </pic:nvPicPr>
+                  <pic:blipFill>
+                    <a:blip r:embed="rId23" cstate="print">
+                      <a:extLst>
+                        <a:ext uri="{28A0092B-C50C-407E-A947-70E740481C1C}">
+                          <a14:useLocalDpi xmlns:a14="http://schemas.microsoft.com/office/drawing/2010/main" val="0"/>
+                        </a:ext>
+                      </a:extLst>
+                    </a:blip>
+                    <a:srcRect/>
+                    <a:stretch>
+                      <a:fillRect/>
+                    </a:stretch>
+                  </pic:blipFill>
+                  <pic:spPr bwMode="auto">
+                    <a:xfrm>
+                      <a:off x="0" y="0"/>
+                      <a:ext cx="5432527" cy="2372557"/>
+                    </a:xfrm>
+                    <a:prstGeom prst="rect">
+                      <a:avLst/>
+                    </a:prstGeom>
+                    <a:noFill/>
+                    <a:ln>
+                      <a:noFill/>
+                    </a:ln>
+                  </pic:spPr>
+                </pic:pic>
+              </a:graphicData>
+            </a:graphic>
+          </wp:inline>
+        </w:drawing>
+      </w:r>
+    </w:p>
+    <w:p>
+      <w:pPr>
+        <w:rPr>
+          <w:b/>
+        </w:rPr>
+      </w:pPr>
+      <w:r>
+        <w:rPr>
+          <w:b/>
+        </w:rPr>
+        <w:t>bidirected</w:t>
+      </w:r>
+    </w:p>
+    <w:p>
+      <w:pPr>
+        <w:rPr>
+          <w:b/>
+        </w:rPr>
+      </w:pPr>
+      <w:r>
+        <w:rPr>
+          <w:b/>
+          <w:noProof/>
+        </w:rPr>
+        <w:drawing>
+          <wp:inline distT="0" distB="0" distL="0" distR="0" wp14:anchorId="763EF711" wp14:editId="375BB4C3">
+            <wp:extent cx="5269230" cy="2301240"/>
+            <wp:effectExtent l="0" t="0" r="0" b="10160"/>
+            <wp:docPr id="12" name="圖片 12" descr="png/project1_data/bidirected.png"/>
+            <wp:cNvGraphicFramePr>
+              <a:graphicFrameLocks xmlns:a="http://schemas.openxmlformats.org/drawingml/2006/main" noChangeAspect="1"/>
+            </wp:cNvGraphicFramePr>
+            <a:graphic xmlns:a="http://schemas.openxmlformats.org/drawingml/2006/main">
+              <a:graphicData uri="http://schemas.openxmlformats.org/drawingml/2006/picture">
+                <pic:pic xmlns:pic="http://schemas.openxmlformats.org/drawingml/2006/picture">
+                  <pic:nvPicPr>
+                    <pic:cNvPr id="0" name="Picture 8" descr="png/project1_data/bidirected.png"/>
+                    <pic:cNvPicPr>
+                      <a:picLocks noChangeAspect="1" noChangeArrowheads="1"/>
+                    </pic:cNvPicPr>
+                  </pic:nvPicPr>
+                  <pic:blipFill>
+                    <a:blip r:embed="rId24" cstate="print">
+                      <a:extLst>
+                        <a:ext uri="{28A0092B-C50C-407E-A947-70E740481C1C}">
+                          <a14:useLocalDpi xmlns:a14="http://schemas.microsoft.com/office/drawing/2010/main" val="0"/>
+                        </a:ext>
+                      </a:extLst>
+                    </a:blip>
+                    <a:srcRect/>
+                    <a:stretch>
+                      <a:fillRect/>
+                    </a:stretch>
+                  </pic:blipFill>
+                  <pic:spPr bwMode="auto">
+                    <a:xfrm>
+                      <a:off x="0" y="0"/>
+                      <a:ext cx="5269230" cy="2301240"/>
+                    </a:xfrm>
+                    <a:prstGeom prst="rect">
+                      <a:avLst/>
+                    </a:prstGeom>
+                    <a:noFill/>
+                    <a:ln>
+                      <a:noFill/>
+                    </a:ln>
+                  </pic:spPr>
+                </pic:pic>
+              </a:graphicData>
+            </a:graphic>
+          </wp:inline>
+        </w:drawing>
+      </w:r>
+    </w:p>
+    <w:p>
+      <w:pPr>
+        <w:rPr>
+          <w:b/>
+        </w:rPr>
+      </w:pPr>
+      <w:r>
+        <w:rPr>
+          <w:b/>
+        </w:rPr>
+        <w:t>其他問題</w:t>
+      </w:r>
+      <w:r>
+        <w:rPr>
+          <w:b/>
+        </w:rPr>
+        <w:t>討論</w:t>
+      </w:r>
+      <w:r>
+        <w:rPr>
+          <w:b/>
+        </w:rPr>
+        <w:t>：</w:t>
+      </w:r>
+    </w:p>
+    <w:p>
+      <w:pPr>
+        <w:pStyle w:val="a3"/>
+        <w:numPr>
+          <w:ilvl w:val="0"/>
+          <w:numId w:val="4"/>
+        </w:numPr>
+        <w:ind w:leftChars="0"/>
+        <w:rPr>
+          <w:rFonts w:hint="eastAsia"/>
+        </w:rPr>
+      </w:pPr>
+      <w:r>
+        <w:t>沒辦法分析會形成</w:t>
+      </w:r>
+      <w:r>
+        <w:t>loop</w:t>
+      </w:r>
+      <w:r>
+        <w:t>的網站</w:t>
+      </w:r>
+    </w:p>
+    <w:p>
+      <w:pPr>
+        <w:pStyle w:val="a3"/>
+        <w:numPr>
+          <w:ilvl w:val="0"/>
+          <w:numId w:val="4"/>
+        </w:numPr>
+        <w:ind w:leftChars="0"/>
+      </w:pPr>
+      <w:r>
+        <w:t>Can link analysis algorithms really find the “important” pages from Web?</w:t>
+      </w:r>
+    </w:p>
+    <w:p>
+      <w:pPr>
+        <w:ind w:left="360"/>
+        <w:rPr>
+          <w:rFonts w:hint="eastAsia"/>
+        </w:rPr>
+      </w:pPr>
+      <w:r>
+        <w:t>Ans:</w:t>
+      </w:r>
+      <w:r>
+        <w:t>是的，可以，但要考慮是否有重複點擊同一個網站</w:t>
+      </w:r>
+      <w:r>
+        <w:rPr>
+          <w:rFonts w:hint="eastAsia"/>
+        </w:rPr>
+        <w:t>，</w:t>
+      </w:r>
+      <w:r>
+        <w:t>導致數值異常</w:t>
+      </w:r>
+      <w:r>
+        <w:rPr>
+          <w:rFonts w:hint="eastAsia"/>
+        </w:rPr>
+        <w:t>的結果</w:t>
+      </w:r>
+      <w:r>
+        <w:t>。（例如</w:t>
+      </w:r>
+      <w:r>
+        <w:rPr>
+          <w:rFonts w:hint="eastAsia"/>
+        </w:rPr>
+        <w:t>某個網頁</w:t>
+      </w:r>
+      <w:r>
+        <w:t>的超連結又回到自己行成</w:t>
+      </w:r>
+      <w:r>
+        <w:t>loop</w:t>
+      </w:r>
+      <w:r>
+        <w:t>的情況）</w:t>
+      </w:r>
+    </w:p>
+    <w:p>
+      <w:pPr>
+        <w:pStyle w:val="a3"/>
+        <w:numPr>
+          <w:ilvl w:val="0"/>
+          <w:numId w:val="4"/>
+        </w:numPr>
+        <w:ind w:leftChars="0"/>
+      </w:pPr>
+      <w:r>
+        <w:rPr>
+          <w:rFonts w:hint="eastAsia"/>
+        </w:rPr>
+        <w:t>要在真實世界</w:t>
+      </w:r>
+      <w:r>
+        <w:t>時做這個演算法，我覺得最大的問題就是因為真的世界網站數量太多應該是會算不完</w:t>
+      </w:r>
+    </w:p>
+    <w:p>
+      <w:pPr>
+        <w:pStyle w:val="a3"/>
+        <w:numPr>
+          <w:ilvl w:val="0"/>
+          <w:numId w:val="4"/>
+        </w:numPr>
+        <w:ind w:leftChars="0"/>
+      </w:pPr>
+      <w:r>
+        <w:rPr>
+          <w:rFonts w:hint="eastAsia"/>
+        </w:rPr>
+        <w:t>不知道這題在問什麼</w:t>
+      </w:r>
+    </w:p>
+    <w:p>
+      <w:pPr>
+        <w:pStyle w:val="a3"/>
+        <w:numPr>
+          <w:ilvl w:val="0"/>
+          <w:numId w:val="4"/>
+        </w:numPr>
+        <w:ind w:leftChars="0"/>
+      </w:pPr>
+      <w:r>
+        <w:rPr>
+          <w:rFonts w:hint="eastAsia"/>
+        </w:rPr>
+        <w:t>無</w:t>
+      </w:r>
+    </w:p>
+    <w:p>
+      <w:pPr>
+        <w:pStyle w:val="a3"/>
+        <w:numPr>
+          <w:ilvl w:val="0"/>
+          <w:numId w:val="4"/>
+        </w:numPr>
+        <w:ind w:leftChars="0"/>
+      </w:pPr>
+      <w:r>
+        <w:t>C</w:t>
+      </w:r>
+      <w:r>
+        <w:t>的作用是讓我們決定在迭代的時候參照父母節點的程度為多少，會小就越不像父母節</w:t>
+      </w:r>
+      <w:r>
+        <w:rPr>
+          <w:rFonts w:hint="eastAsia"/>
+        </w:rPr>
+        <w:t>點</w:t>
+      </w:r>
+      <w:r>
+        <w:t>的相似度，當然會隨著迭代</w:t>
+      </w:r>
+      <w:r>
+        <w:rPr>
+          <w:rFonts w:hint="eastAsia"/>
+        </w:rPr>
+        <w:t>Ｃ的影響力</w:t>
+      </w:r>
+      <w:r>
+        <w:t>會越來越低</w:t>
+      </w:r>
+      <w:r>
+        <w:rPr>
+          <w:rFonts w:hint="eastAsia"/>
+        </w:rPr>
+        <w:t>。</w:t>
+      </w:r>
+    </w:p>
+    <w:p>
+      <w:pPr>
+        <w:rPr>
+          <w:rFonts w:hint="eastAsia"/>
+        </w:rPr>
+      </w:pPr>
+      <w:r>
+        <w:t xml:space="preserve">7. </w:t>
+      </w:r>
+      <w:r>
+        <w:tab/>
+      </w:r>
+      <w:r>
+        <w:t>兩個網站的相似</w:t>
+      </w:r>
+      <w:r>
+        <w:rPr>
+          <w:rFonts w:hint="eastAsia"/>
+        </w:rPr>
+        <w:t>性</w:t>
+      </w:r>
+      <w:r>
+        <w:t>，我覺得除了可以看他們父母以外，還可以看他們最後</w:t>
+      </w:r>
+      <w:r>
+        <w:rPr>
+          <w:rFonts w:hint="eastAsia"/>
+        </w:rPr>
+        <w:t>是不是</w:t>
+      </w:r>
+      <w:r>
+        <w:t>來自於同一個祖先節點，如果是，那他們距離同源的祖先節點相隔了幾代，越小的話則相似性越高，可以考慮這個方法計算相似性。</w:t>
       </w:r>
       <w:bookmarkStart w:id="0" w:name="_GoBack"/>
       <w:bookmarkEnd w:id="0"/>
@@ -1449,6 +3695,104 @@
       </w:pPr>
     </w:lvl>
   </w:abstractNum>
+  <w:abstractNum w:abstractNumId="3">
+    <w:nsid w:val="60695C83"/>
+    <w:multiLevelType w:val="hybridMultilevel"/>
+    <w:tmpl w:val="AF5E4BEA"/>
+    <w:lvl w:ilvl="0" w:tplc="C4D0E542">
+      <w:start w:val="1"/>
+      <w:numFmt w:val="decimal"/>
+      <w:lvlText w:val="%1."/>
+      <w:lvlJc w:val="left"/>
+      <w:pPr>
+        <w:ind w:left="360" w:hanging="360"/>
+      </w:pPr>
+      <w:rPr>
+        <w:rFonts w:hint="default"/>
+      </w:rPr>
+    </w:lvl>
+    <w:lvl w:ilvl="1" w:tplc="04090019" w:tentative="1">
+      <w:start w:val="1"/>
+      <w:numFmt w:val="ideographTraditional"/>
+      <w:lvlText w:val="%2、"/>
+      <w:lvlJc w:val="left"/>
+      <w:pPr>
+        <w:ind w:left="960" w:hanging="480"/>
+      </w:pPr>
+      <w:rPr>
+        <w:rFonts w:ascii="新細明體" w:eastAsia="新細明體" w:hAnsi="新細明體" w:hint="eastAsia"/>
+      </w:rPr>
+    </w:lvl>
+    <w:lvl w:ilvl="2" w:tplc="0409001B" w:tentative="1">
+      <w:start w:val="1"/>
+      <w:numFmt w:val="lowerRoman"/>
+      <w:lvlText w:val="%3."/>
+      <w:lvlJc w:val="right"/>
+      <w:pPr>
+        <w:ind w:left="1440" w:hanging="480"/>
+      </w:pPr>
+    </w:lvl>
+    <w:lvl w:ilvl="3" w:tplc="0409000F" w:tentative="1">
+      <w:start w:val="1"/>
+      <w:numFmt w:val="decimal"/>
+      <w:lvlText w:val="%4."/>
+      <w:lvlJc w:val="left"/>
+      <w:pPr>
+        <w:ind w:left="1920" w:hanging="480"/>
+      </w:pPr>
+    </w:lvl>
+    <w:lvl w:ilvl="4" w:tplc="04090019" w:tentative="1">
+      <w:start w:val="1"/>
+      <w:numFmt w:val="ideographTraditional"/>
+      <w:lvlText w:val="%5、"/>
+      <w:lvlJc w:val="left"/>
+      <w:pPr>
+        <w:ind w:left="2400" w:hanging="480"/>
+      </w:pPr>
+      <w:rPr>
+        <w:rFonts w:ascii="新細明體" w:eastAsia="新細明體" w:hAnsi="新細明體" w:hint="eastAsia"/>
+      </w:rPr>
+    </w:lvl>
+    <w:lvl w:ilvl="5" w:tplc="0409001B" w:tentative="1">
+      <w:start w:val="1"/>
+      <w:numFmt w:val="lowerRoman"/>
+      <w:lvlText w:val="%6."/>
+      <w:lvlJc w:val="right"/>
+      <w:pPr>
+        <w:ind w:left="2880" w:hanging="480"/>
+      </w:pPr>
+    </w:lvl>
+    <w:lvl w:ilvl="6" w:tplc="0409000F" w:tentative="1">
+      <w:start w:val="1"/>
+      <w:numFmt w:val="decimal"/>
+      <w:lvlText w:val="%7."/>
+      <w:lvlJc w:val="left"/>
+      <w:pPr>
+        <w:ind w:left="3360" w:hanging="480"/>
+      </w:pPr>
+    </w:lvl>
+    <w:lvl w:ilvl="7" w:tplc="04090019" w:tentative="1">
+      <w:start w:val="1"/>
+      <w:numFmt w:val="ideographTraditional"/>
+      <w:lvlText w:val="%8、"/>
+      <w:lvlJc w:val="left"/>
+      <w:pPr>
+        <w:ind w:left="3840" w:hanging="480"/>
+      </w:pPr>
+      <w:rPr>
+        <w:rFonts w:ascii="新細明體" w:eastAsia="新細明體" w:hAnsi="新細明體" w:hint="eastAsia"/>
+      </w:rPr>
+    </w:lvl>
+    <w:lvl w:ilvl="8" w:tplc="0409001B" w:tentative="1">
+      <w:start w:val="1"/>
+      <w:numFmt w:val="lowerRoman"/>
+      <w:lvlText w:val="%9."/>
+      <w:lvlJc w:val="right"/>
+      <w:pPr>
+        <w:ind w:left="4320" w:hanging="480"/>
+      </w:pPr>
+    </w:lvl>
+  </w:abstractNum>
   <w:num w:numId="1">
     <w:abstractNumId w:val="0"/>
   </w:num>
@@ -1457,6 +3801,9 @@
   </w:num>
   <w:num w:numId="3">
     <w:abstractNumId w:val="1"/>
+  </w:num>
+  <w:num w:numId="4">
+    <w:abstractNumId w:val="3"/>
   </w:num>
 </w:numbering>
 </file>
@@ -1630,7 +3977,7 @@
     <w:lsdException w:name="Table Web 2" w:semiHidden="1" w:unhideWhenUsed="1"/>
     <w:lsdException w:name="Table Web 3" w:semiHidden="1" w:unhideWhenUsed="1"/>
     <w:lsdException w:name="Balloon Text" w:semiHidden="1" w:unhideWhenUsed="1"/>
-    <w:lsdException w:name="Table Grid" w:uiPriority="39"/>
+    <w:lsdException w:name="Table Grid" w:uiPriority="59"/>
     <w:lsdException w:name="Table Theme" w:semiHidden="1" w:unhideWhenUsed="1"/>
     <w:lsdException w:name="Note Level 1" w:semiHidden="1" w:unhideWhenUsed="1"/>
     <w:lsdException w:name="Note Level 2" w:semiHidden="1" w:unhideWhenUsed="1"/>
@@ -1908,6 +4255,43 @@
       <w:kern w:val="2"/>
     </w:rPr>
   </w:style>
+  <w:style w:type="paragraph" w:styleId="Web">
+    <w:name w:val="Normal (Web)"/>
+    <w:basedOn w:val="a"/>
+    <w:uiPriority w:val="99"/>
+    <w:semiHidden/>
+    <w:unhideWhenUsed/>
+    <w:rsid w:val="00623625"/>
+    <w:pPr>
+      <w:spacing w:before="100" w:beforeAutospacing="1" w:after="100" w:afterAutospacing="1"/>
+    </w:pPr>
+  </w:style>
+  <w:style w:type="table" w:styleId="a4">
+    <w:name w:val="Table Grid"/>
+    <w:basedOn w:val="a1"/>
+    <w:uiPriority w:val="59"/>
+    <w:rsid w:val="00744294"/>
+    <w:rPr>
+      <w:szCs w:val="22"/>
+    </w:rPr>
+    <w:tblPr>
+      <w:tblInd w:w="0" w:type="dxa"/>
+      <w:tblBorders>
+        <w:top w:val="single" w:sz="4" w:space="0" w:color="000000" w:themeColor="text1"/>
+        <w:left w:val="single" w:sz="4" w:space="0" w:color="000000" w:themeColor="text1"/>
+        <w:bottom w:val="single" w:sz="4" w:space="0" w:color="000000" w:themeColor="text1"/>
+        <w:right w:val="single" w:sz="4" w:space="0" w:color="000000" w:themeColor="text1"/>
+        <w:insideH w:val="single" w:sz="4" w:space="0" w:color="000000" w:themeColor="text1"/>
+        <w:insideV w:val="single" w:sz="4" w:space="0" w:color="000000" w:themeColor="text1"/>
+      </w:tblBorders>
+      <w:tblCellMar>
+        <w:top w:w="0" w:type="dxa"/>
+        <w:left w:w="108" w:type="dxa"/>
+        <w:bottom w:w="0" w:type="dxa"/>
+        <w:right w:w="108" w:type="dxa"/>
+      </w:tblCellMar>
+    </w:tblPr>
+  </w:style>
 </w:styles>
 </file>
 

</xml_diff>